<commit_message>
Commit final version of Project Proposal.
</commit_message>
<xml_diff>
--- a/Project Proposal.docx
+++ b/Project Proposal.docx
@@ -35,12 +35,12 @@
           <wp:inline distB="114300" distT="114300" distL="114300" distR="114300">
             <wp:extent cx="5916349" cy="104775"/>
             <wp:effectExtent b="0" l="0" r="0" t="0"/>
-            <wp:docPr descr="horizontal line" id="2" name="image3.png"/>
+            <wp:docPr descr="horizontal line" id="2" name="image1.png"/>
             <a:graphic>
               <a:graphicData uri="http://schemas.openxmlformats.org/drawingml/2006/picture">
                 <pic:pic>
                   <pic:nvPicPr>
-                    <pic:cNvPr descr="horizontal line" id="0" name="image3.png"/>
+                    <pic:cNvPr descr="horizontal line" id="0" name="image1.png"/>
                     <pic:cNvPicPr preferRelativeResize="0"/>
                   </pic:nvPicPr>
                   <pic:blipFill>
@@ -93,12 +93,12 @@
           <wp:inline distB="114300" distT="114300" distL="114300" distR="114300">
             <wp:extent cx="5910263" cy="3940175"/>
             <wp:effectExtent b="0" l="0" r="0" t="0"/>
-            <wp:docPr descr="Placeholder image" id="5" name="image2.jpg"/>
+            <wp:docPr descr="Placeholder image" id="5" name="image3.jpg"/>
             <a:graphic>
               <a:graphicData uri="http://schemas.openxmlformats.org/drawingml/2006/picture">
                 <pic:pic>
                   <pic:nvPicPr>
-                    <pic:cNvPr descr="Placeholder image" id="0" name="image2.jpg"/>
+                    <pic:cNvPr descr="Placeholder image" id="0" name="image3.jpg"/>
                     <pic:cNvPicPr preferRelativeResize="0"/>
                   </pic:nvPicPr>
                   <pic:blipFill>
@@ -1022,235 +1022,684 @@
     </w:p>
     <w:p>
       <w:pPr>
-        <w:pStyle w:val="Heading1"/>
-        <w:pBdr>
-          <w:top w:space="0" w:sz="0" w:val="nil"/>
-          <w:left w:space="0" w:sz="0" w:val="nil"/>
-          <w:bottom w:space="0" w:sz="0" w:val="nil"/>
-          <w:right w:space="0" w:sz="0" w:val="nil"/>
-          <w:between w:space="0" w:sz="0" w:val="nil"/>
-        </w:pBdr>
-        <w:shd w:fill="auto" w:val="clear"/>
         <w:rPr/>
       </w:pPr>
-      <w:bookmarkStart w:colFirst="0" w:colLast="0" w:name="_2u3wnojmw9jv" w:id="9"/>
-      <w:bookmarkEnd w:id="9"/>
-      <w:r>
-        <w:rPr>
-          <w:rtl w:val="0"/>
-        </w:rPr>
-        <w:t xml:space="preserve">Milestones</w:t>
-      </w:r>
-    </w:p>
-    <w:p>
-      <w:pPr>
-        <w:pStyle w:val="Heading2"/>
-        <w:numPr>
-          <w:ilvl w:val="0"/>
-          <w:numId w:val="4"/>
-        </w:numPr>
-        <w:pBdr>
-          <w:top w:space="0" w:sz="0" w:val="nil"/>
-          <w:left w:space="0" w:sz="0" w:val="nil"/>
-          <w:bottom w:space="0" w:sz="0" w:val="nil"/>
-          <w:right w:space="0" w:sz="0" w:val="nil"/>
-          <w:between w:space="0" w:sz="0" w:val="nil"/>
-        </w:pBdr>
-        <w:shd w:fill="auto" w:val="clear"/>
-        <w:spacing w:after="0" w:before="320" w:lineRule="auto"/>
-        <w:ind w:left="720" w:hanging="360"/>
-        <w:rPr>
-          <w:sz w:val="32"/>
-          <w:szCs w:val="32"/>
-        </w:rPr>
-      </w:pPr>
-      <w:bookmarkStart w:colFirst="0" w:colLast="0" w:name="_buwz1tcz7y35" w:id="10"/>
-      <w:bookmarkEnd w:id="10"/>
-      <w:r>
-        <w:rPr>
-          <w:rtl w:val="0"/>
-        </w:rPr>
-        <w:t xml:space="preserve">Choose an implementation language by</w:t>
-      </w:r>
-      <w:r>
-        <w:rPr>
-          <w:rtl w:val="0"/>
-        </w:rPr>
-      </w:r>
-    </w:p>
-    <w:p>
-      <w:pPr>
-        <w:pStyle w:val="Heading2"/>
-        <w:numPr>
-          <w:ilvl w:val="0"/>
-          <w:numId w:val="4"/>
-        </w:numPr>
-        <w:pBdr>
-          <w:top w:space="0" w:sz="0" w:val="nil"/>
-          <w:left w:space="0" w:sz="0" w:val="nil"/>
-          <w:bottom w:space="0" w:sz="0" w:val="nil"/>
-          <w:right w:space="0" w:sz="0" w:val="nil"/>
-          <w:between w:space="0" w:sz="0" w:val="nil"/>
-        </w:pBdr>
-        <w:shd w:fill="auto" w:val="clear"/>
-        <w:ind w:left="720" w:hanging="360"/>
-      </w:pPr>
-      <w:bookmarkStart w:colFirst="0" w:colLast="0" w:name="_p2nityf5kx5q" w:id="11"/>
-      <w:bookmarkEnd w:id="11"/>
-      <w:r>
-        <w:rPr>
-          <w:rtl w:val="0"/>
-        </w:rPr>
-        <w:t xml:space="preserve">Learn about SURF by</w:t>
-      </w:r>
-    </w:p>
-    <w:p>
-      <w:pPr>
-        <w:pStyle w:val="Heading2"/>
-        <w:numPr>
-          <w:ilvl w:val="0"/>
-          <w:numId w:val="4"/>
-        </w:numPr>
-        <w:ind w:left="720" w:hanging="360"/>
+      <w:r>
+        <w:rPr>
+          <w:rtl w:val="0"/>
+        </w:rPr>
+      </w:r>
+    </w:p>
+    <w:tbl>
+      <w:tblPr>
+        <w:tblStyle w:val="Table1"/>
+        <w:tblW w:w="9360.0" w:type="dxa"/>
+        <w:jc w:val="left"/>
+        <w:tblInd w:w="100.0" w:type="pct"/>
+        <w:tblBorders>
+          <w:top w:color="000000" w:space="0" w:sz="8" w:val="single"/>
+          <w:left w:color="000000" w:space="0" w:sz="8" w:val="single"/>
+          <w:bottom w:color="000000" w:space="0" w:sz="8" w:val="single"/>
+          <w:right w:color="000000" w:space="0" w:sz="8" w:val="single"/>
+          <w:insideH w:color="000000" w:space="0" w:sz="8" w:val="single"/>
+          <w:insideV w:color="000000" w:space="0" w:sz="8" w:val="single"/>
+        </w:tblBorders>
+        <w:tblLayout w:type="fixed"/>
+        <w:tblLook w:val="0600"/>
+      </w:tblPr>
+      <w:tblGrid>
+        <w:gridCol w:w="4680"/>
+        <w:gridCol w:w="4680"/>
+        <w:tblGridChange w:id="0">
+          <w:tblGrid>
+            <w:gridCol w:w="4680"/>
+            <w:gridCol w:w="4680"/>
+          </w:tblGrid>
+        </w:tblGridChange>
+      </w:tblGrid>
+      <w:tr>
+        <w:tc>
+          <w:tcPr>
+            <w:shd w:fill="auto" w:val="clear"/>
+            <w:tcMar>
+              <w:top w:w="100.0" w:type="dxa"/>
+              <w:left w:w="100.0" w:type="dxa"/>
+              <w:bottom w:w="100.0" w:type="dxa"/>
+              <w:right w:w="100.0" w:type="dxa"/>
+            </w:tcMar>
+            <w:vAlign w:val="top"/>
+          </w:tcPr>
+          <w:p>
+            <w:pPr>
+              <w:pStyle w:val="Heading1"/>
+              <w:widowControl w:val="0"/>
+              <w:spacing w:before="0" w:line="240" w:lineRule="auto"/>
+              <w:rPr/>
+            </w:pPr>
+            <w:bookmarkStart w:colFirst="0" w:colLast="0" w:name="_alg8gpnxa0x9" w:id="9"/>
+            <w:bookmarkEnd w:id="9"/>
+            <w:r>
+              <w:rPr>
+                <w:rtl w:val="0"/>
+              </w:rPr>
+              <w:t xml:space="preserve">MILESTONE</w:t>
+            </w:r>
+            <w:r>
+              <w:rPr>
+                <w:rtl w:val="0"/>
+              </w:rPr>
+            </w:r>
+          </w:p>
+        </w:tc>
+        <w:tc>
+          <w:tcPr>
+            <w:shd w:fill="auto" w:val="clear"/>
+            <w:tcMar>
+              <w:top w:w="100.0" w:type="dxa"/>
+              <w:left w:w="100.0" w:type="dxa"/>
+              <w:bottom w:w="100.0" w:type="dxa"/>
+              <w:right w:w="100.0" w:type="dxa"/>
+            </w:tcMar>
+            <w:vAlign w:val="top"/>
+          </w:tcPr>
+          <w:p>
+            <w:pPr>
+              <w:pStyle w:val="Heading1"/>
+              <w:widowControl w:val="0"/>
+              <w:spacing w:before="0" w:line="240" w:lineRule="auto"/>
+              <w:rPr/>
+            </w:pPr>
+            <w:bookmarkStart w:colFirst="0" w:colLast="0" w:name="_w0v8c4e4t7od" w:id="10"/>
+            <w:bookmarkEnd w:id="10"/>
+            <w:r>
+              <w:rPr>
+                <w:rtl w:val="0"/>
+              </w:rPr>
+              <w:t xml:space="preserve">DUE DATE TIMELINE</w:t>
+            </w:r>
+            <w:r>
+              <w:rPr>
+                <w:rtl w:val="0"/>
+              </w:rPr>
+            </w:r>
+          </w:p>
+        </w:tc>
+      </w:tr>
+      <w:tr>
+        <w:tc>
+          <w:tcPr>
+            <w:shd w:fill="auto" w:val="clear"/>
+            <w:tcMar>
+              <w:top w:w="100.0" w:type="dxa"/>
+              <w:left w:w="100.0" w:type="dxa"/>
+              <w:bottom w:w="100.0" w:type="dxa"/>
+              <w:right w:w="100.0" w:type="dxa"/>
+            </w:tcMar>
+            <w:vAlign w:val="top"/>
+          </w:tcPr>
+          <w:p>
+            <w:pPr>
+              <w:pStyle w:val="Heading2"/>
+              <w:ind w:left="0" w:firstLine="0"/>
+              <w:rPr/>
+            </w:pPr>
+            <w:bookmarkStart w:colFirst="0" w:colLast="0" w:name="_j9u901chllqw" w:id="11"/>
+            <w:bookmarkEnd w:id="11"/>
+            <w:r>
+              <w:rPr>
+                <w:rtl w:val="0"/>
+              </w:rPr>
+              <w:t xml:space="preserve">Choose an implementation language</w:t>
+            </w:r>
+          </w:p>
+        </w:tc>
+        <w:tc>
+          <w:tcPr>
+            <w:shd w:fill="auto" w:val="clear"/>
+            <w:tcMar>
+              <w:top w:w="100.0" w:type="dxa"/>
+              <w:left w:w="100.0" w:type="dxa"/>
+              <w:bottom w:w="100.0" w:type="dxa"/>
+              <w:right w:w="100.0" w:type="dxa"/>
+            </w:tcMar>
+            <w:vAlign w:val="top"/>
+          </w:tcPr>
+          <w:p>
+            <w:pPr>
+              <w:pStyle w:val="Heading2"/>
+              <w:widowControl w:val="0"/>
+              <w:spacing w:before="0" w:line="240" w:lineRule="auto"/>
+              <w:rPr/>
+            </w:pPr>
+            <w:bookmarkStart w:colFirst="0" w:colLast="0" w:name="_sghshc4slvwt" w:id="12"/>
+            <w:bookmarkEnd w:id="12"/>
+            <w:r>
+              <w:rPr>
+                <w:rtl w:val="0"/>
+              </w:rPr>
+              <w:t xml:space="preserve">1st October, 2019</w:t>
+            </w:r>
+          </w:p>
+        </w:tc>
+      </w:tr>
+      <w:tr>
+        <w:tc>
+          <w:tcPr>
+            <w:shd w:fill="auto" w:val="clear"/>
+            <w:tcMar>
+              <w:top w:w="100.0" w:type="dxa"/>
+              <w:left w:w="100.0" w:type="dxa"/>
+              <w:bottom w:w="100.0" w:type="dxa"/>
+              <w:right w:w="100.0" w:type="dxa"/>
+            </w:tcMar>
+            <w:vAlign w:val="top"/>
+          </w:tcPr>
+          <w:p>
+            <w:pPr>
+              <w:pStyle w:val="Heading2"/>
+              <w:ind w:left="0" w:firstLine="0"/>
+              <w:rPr/>
+            </w:pPr>
+            <w:bookmarkStart w:colFirst="0" w:colLast="0" w:name="_eb0w6fbybso" w:id="13"/>
+            <w:bookmarkEnd w:id="13"/>
+            <w:r>
+              <w:rPr>
+                <w:rtl w:val="0"/>
+              </w:rPr>
+              <w:t xml:space="preserve">Learn about SURF by</w:t>
+            </w:r>
+          </w:p>
+        </w:tc>
+        <w:tc>
+          <w:tcPr>
+            <w:shd w:fill="auto" w:val="clear"/>
+            <w:tcMar>
+              <w:top w:w="100.0" w:type="dxa"/>
+              <w:left w:w="100.0" w:type="dxa"/>
+              <w:bottom w:w="100.0" w:type="dxa"/>
+              <w:right w:w="100.0" w:type="dxa"/>
+            </w:tcMar>
+            <w:vAlign w:val="top"/>
+          </w:tcPr>
+          <w:p>
+            <w:pPr>
+              <w:pStyle w:val="Heading2"/>
+              <w:widowControl w:val="0"/>
+              <w:spacing w:before="0" w:line="240" w:lineRule="auto"/>
+              <w:rPr/>
+            </w:pPr>
+            <w:bookmarkStart w:colFirst="0" w:colLast="0" w:name="_sghshc4slvwt" w:id="12"/>
+            <w:bookmarkEnd w:id="12"/>
+            <w:r>
+              <w:rPr>
+                <w:rtl w:val="0"/>
+              </w:rPr>
+              <w:t xml:space="preserve">5th October, 2019</w:t>
+            </w:r>
+          </w:p>
+        </w:tc>
+      </w:tr>
+      <w:tr>
+        <w:tc>
+          <w:tcPr>
+            <w:shd w:fill="auto" w:val="clear"/>
+            <w:tcMar>
+              <w:top w:w="100.0" w:type="dxa"/>
+              <w:left w:w="100.0" w:type="dxa"/>
+              <w:bottom w:w="100.0" w:type="dxa"/>
+              <w:right w:w="100.0" w:type="dxa"/>
+            </w:tcMar>
+            <w:vAlign w:val="top"/>
+          </w:tcPr>
+          <w:p>
+            <w:pPr>
+              <w:pStyle w:val="Heading2"/>
+              <w:ind w:left="0" w:firstLine="0"/>
+              <w:rPr/>
+            </w:pPr>
+            <w:bookmarkStart w:colFirst="0" w:colLast="0" w:name="_1l4jthre75ar" w:id="14"/>
+            <w:bookmarkEnd w:id="14"/>
+            <w:r>
+              <w:rPr>
+                <w:rtl w:val="0"/>
+              </w:rPr>
+              <w:t xml:space="preserve">Rough Implementation</w:t>
+            </w:r>
+          </w:p>
+        </w:tc>
+        <w:tc>
+          <w:tcPr>
+            <w:shd w:fill="auto" w:val="clear"/>
+            <w:tcMar>
+              <w:top w:w="100.0" w:type="dxa"/>
+              <w:left w:w="100.0" w:type="dxa"/>
+              <w:bottom w:w="100.0" w:type="dxa"/>
+              <w:right w:w="100.0" w:type="dxa"/>
+            </w:tcMar>
+            <w:vAlign w:val="top"/>
+          </w:tcPr>
+          <w:p>
+            <w:pPr>
+              <w:pStyle w:val="Heading2"/>
+              <w:widowControl w:val="0"/>
+              <w:spacing w:before="0" w:line="240" w:lineRule="auto"/>
+              <w:rPr/>
+            </w:pPr>
+            <w:bookmarkStart w:colFirst="0" w:colLast="0" w:name="_sghshc4slvwt" w:id="12"/>
+            <w:bookmarkEnd w:id="12"/>
+            <w:r>
+              <w:rPr>
+                <w:rtl w:val="0"/>
+              </w:rPr>
+              <w:t xml:space="preserve">10th October, 2019 </w:t>
+            </w:r>
+          </w:p>
+        </w:tc>
+      </w:tr>
+      <w:tr>
+        <w:tc>
+          <w:tcPr>
+            <w:shd w:fill="auto" w:val="clear"/>
+            <w:tcMar>
+              <w:top w:w="100.0" w:type="dxa"/>
+              <w:left w:w="100.0" w:type="dxa"/>
+              <w:bottom w:w="100.0" w:type="dxa"/>
+              <w:right w:w="100.0" w:type="dxa"/>
+            </w:tcMar>
+            <w:vAlign w:val="top"/>
+          </w:tcPr>
+          <w:p>
+            <w:pPr>
+              <w:pStyle w:val="Heading2"/>
+              <w:ind w:left="0" w:firstLine="0"/>
+              <w:rPr/>
+            </w:pPr>
+            <w:bookmarkStart w:colFirst="0" w:colLast="0" w:name="_y0r4v27olbxf" w:id="15"/>
+            <w:bookmarkEnd w:id="15"/>
+            <w:r>
+              <w:rPr>
+                <w:rtl w:val="0"/>
+              </w:rPr>
+              <w:t xml:space="preserve">Testing Phase I</w:t>
+            </w:r>
+          </w:p>
+        </w:tc>
+        <w:tc>
+          <w:tcPr>
+            <w:shd w:fill="auto" w:val="clear"/>
+            <w:tcMar>
+              <w:top w:w="100.0" w:type="dxa"/>
+              <w:left w:w="100.0" w:type="dxa"/>
+              <w:bottom w:w="100.0" w:type="dxa"/>
+              <w:right w:w="100.0" w:type="dxa"/>
+            </w:tcMar>
+            <w:vAlign w:val="top"/>
+          </w:tcPr>
+          <w:p>
+            <w:pPr>
+              <w:pStyle w:val="Heading2"/>
+              <w:widowControl w:val="0"/>
+              <w:spacing w:before="0" w:line="240" w:lineRule="auto"/>
+              <w:rPr/>
+            </w:pPr>
+            <w:bookmarkStart w:colFirst="0" w:colLast="0" w:name="_sghshc4slvwt" w:id="12"/>
+            <w:bookmarkEnd w:id="12"/>
+            <w:r>
+              <w:rPr>
+                <w:rtl w:val="0"/>
+              </w:rPr>
+              <w:t xml:space="preserve">12th October, 2019</w:t>
+            </w:r>
+          </w:p>
+        </w:tc>
+      </w:tr>
+      <w:tr>
+        <w:tc>
+          <w:tcPr>
+            <w:shd w:fill="auto" w:val="clear"/>
+            <w:tcMar>
+              <w:top w:w="100.0" w:type="dxa"/>
+              <w:left w:w="100.0" w:type="dxa"/>
+              <w:bottom w:w="100.0" w:type="dxa"/>
+              <w:right w:w="100.0" w:type="dxa"/>
+            </w:tcMar>
+            <w:vAlign w:val="top"/>
+          </w:tcPr>
+          <w:p>
+            <w:pPr>
+              <w:pStyle w:val="Heading2"/>
+              <w:ind w:left="0" w:firstLine="0"/>
+              <w:rPr/>
+            </w:pPr>
+            <w:bookmarkStart w:colFirst="0" w:colLast="0" w:name="_o1k5ubsikks3" w:id="16"/>
+            <w:bookmarkEnd w:id="16"/>
+            <w:r>
+              <w:rPr>
+                <w:rtl w:val="0"/>
+              </w:rPr>
+              <w:t xml:space="preserve">Final Implementation</w:t>
+            </w:r>
+          </w:p>
+        </w:tc>
+        <w:tc>
+          <w:tcPr>
+            <w:shd w:fill="auto" w:val="clear"/>
+            <w:tcMar>
+              <w:top w:w="100.0" w:type="dxa"/>
+              <w:left w:w="100.0" w:type="dxa"/>
+              <w:bottom w:w="100.0" w:type="dxa"/>
+              <w:right w:w="100.0" w:type="dxa"/>
+            </w:tcMar>
+            <w:vAlign w:val="top"/>
+          </w:tcPr>
+          <w:p>
+            <w:pPr>
+              <w:pStyle w:val="Heading2"/>
+              <w:widowControl w:val="0"/>
+              <w:spacing w:before="0" w:line="240" w:lineRule="auto"/>
+              <w:rPr/>
+            </w:pPr>
+            <w:bookmarkStart w:colFirst="0" w:colLast="0" w:name="_sghshc4slvwt" w:id="12"/>
+            <w:bookmarkEnd w:id="12"/>
+            <w:r>
+              <w:rPr>
+                <w:rtl w:val="0"/>
+              </w:rPr>
+              <w:t xml:space="preserve">22nd October, 2019</w:t>
+            </w:r>
+          </w:p>
+        </w:tc>
+      </w:tr>
+      <w:tr>
+        <w:tc>
+          <w:tcPr>
+            <w:shd w:fill="auto" w:val="clear"/>
+            <w:tcMar>
+              <w:top w:w="100.0" w:type="dxa"/>
+              <w:left w:w="100.0" w:type="dxa"/>
+              <w:bottom w:w="100.0" w:type="dxa"/>
+              <w:right w:w="100.0" w:type="dxa"/>
+            </w:tcMar>
+            <w:vAlign w:val="top"/>
+          </w:tcPr>
+          <w:p>
+            <w:pPr>
+              <w:pStyle w:val="Heading2"/>
+              <w:ind w:left="0" w:firstLine="0"/>
+              <w:rPr/>
+            </w:pPr>
+            <w:bookmarkStart w:colFirst="0" w:colLast="0" w:name="_rzeu9o2z6g04" w:id="17"/>
+            <w:bookmarkEnd w:id="17"/>
+            <w:r>
+              <w:rPr>
+                <w:rtl w:val="0"/>
+              </w:rPr>
+              <w:t xml:space="preserve">Testing Phase II</w:t>
+            </w:r>
+          </w:p>
+        </w:tc>
+        <w:tc>
+          <w:tcPr>
+            <w:shd w:fill="auto" w:val="clear"/>
+            <w:tcMar>
+              <w:top w:w="100.0" w:type="dxa"/>
+              <w:left w:w="100.0" w:type="dxa"/>
+              <w:bottom w:w="100.0" w:type="dxa"/>
+              <w:right w:w="100.0" w:type="dxa"/>
+            </w:tcMar>
+            <w:vAlign w:val="top"/>
+          </w:tcPr>
+          <w:p>
+            <w:pPr>
+              <w:pStyle w:val="Heading2"/>
+              <w:widowControl w:val="0"/>
+              <w:spacing w:before="0" w:line="240" w:lineRule="auto"/>
+              <w:rPr/>
+            </w:pPr>
+            <w:bookmarkStart w:colFirst="0" w:colLast="0" w:name="_sghshc4slvwt" w:id="12"/>
+            <w:bookmarkEnd w:id="12"/>
+            <w:r>
+              <w:rPr>
+                <w:rtl w:val="0"/>
+              </w:rPr>
+              <w:t xml:space="preserve">24th October, 2019</w:t>
+            </w:r>
+          </w:p>
+        </w:tc>
+      </w:tr>
+      <w:tr>
+        <w:tc>
+          <w:tcPr>
+            <w:shd w:fill="auto" w:val="clear"/>
+            <w:tcMar>
+              <w:top w:w="100.0" w:type="dxa"/>
+              <w:left w:w="100.0" w:type="dxa"/>
+              <w:bottom w:w="100.0" w:type="dxa"/>
+              <w:right w:w="100.0" w:type="dxa"/>
+            </w:tcMar>
+            <w:vAlign w:val="top"/>
+          </w:tcPr>
+          <w:p>
+            <w:pPr>
+              <w:pStyle w:val="Heading2"/>
+              <w:ind w:left="0" w:firstLine="0"/>
+              <w:rPr/>
+            </w:pPr>
+            <w:bookmarkStart w:colFirst="0" w:colLast="0" w:name="_muggy4twbrho" w:id="18"/>
+            <w:bookmarkEnd w:id="18"/>
+            <w:r>
+              <w:rPr>
+                <w:rtl w:val="0"/>
+              </w:rPr>
+              <w:t xml:space="preserve">Fix bugs found in previous testing phases</w:t>
+            </w:r>
+          </w:p>
+        </w:tc>
+        <w:tc>
+          <w:tcPr>
+            <w:shd w:fill="auto" w:val="clear"/>
+            <w:tcMar>
+              <w:top w:w="100.0" w:type="dxa"/>
+              <w:left w:w="100.0" w:type="dxa"/>
+              <w:bottom w:w="100.0" w:type="dxa"/>
+              <w:right w:w="100.0" w:type="dxa"/>
+            </w:tcMar>
+            <w:vAlign w:val="top"/>
+          </w:tcPr>
+          <w:p>
+            <w:pPr>
+              <w:pStyle w:val="Heading2"/>
+              <w:widowControl w:val="0"/>
+              <w:spacing w:before="0" w:line="240" w:lineRule="auto"/>
+              <w:rPr/>
+            </w:pPr>
+            <w:bookmarkStart w:colFirst="0" w:colLast="0" w:name="_sghshc4slvwt" w:id="12"/>
+            <w:bookmarkEnd w:id="12"/>
+            <w:r>
+              <w:rPr>
+                <w:rtl w:val="0"/>
+              </w:rPr>
+              <w:t xml:space="preserve">26th October, 2019</w:t>
+            </w:r>
+          </w:p>
+        </w:tc>
+      </w:tr>
+      <w:tr>
+        <w:tc>
+          <w:tcPr>
+            <w:shd w:fill="auto" w:val="clear"/>
+            <w:tcMar>
+              <w:top w:w="100.0" w:type="dxa"/>
+              <w:left w:w="100.0" w:type="dxa"/>
+              <w:bottom w:w="100.0" w:type="dxa"/>
+              <w:right w:w="100.0" w:type="dxa"/>
+            </w:tcMar>
+            <w:vAlign w:val="top"/>
+          </w:tcPr>
+          <w:p>
+            <w:pPr>
+              <w:pStyle w:val="Heading2"/>
+              <w:ind w:left="0" w:firstLine="0"/>
+              <w:rPr/>
+            </w:pPr>
+            <w:bookmarkStart w:colFirst="0" w:colLast="0" w:name="_36bt4uwh7wt4" w:id="19"/>
+            <w:bookmarkEnd w:id="19"/>
+            <w:r>
+              <w:rPr>
+                <w:rtl w:val="0"/>
+              </w:rPr>
+              <w:t xml:space="preserve">Final Testing</w:t>
+            </w:r>
+          </w:p>
+        </w:tc>
+        <w:tc>
+          <w:tcPr>
+            <w:shd w:fill="auto" w:val="clear"/>
+            <w:tcMar>
+              <w:top w:w="100.0" w:type="dxa"/>
+              <w:left w:w="100.0" w:type="dxa"/>
+              <w:bottom w:w="100.0" w:type="dxa"/>
+              <w:right w:w="100.0" w:type="dxa"/>
+            </w:tcMar>
+            <w:vAlign w:val="top"/>
+          </w:tcPr>
+          <w:p>
+            <w:pPr>
+              <w:pStyle w:val="Heading2"/>
+              <w:widowControl w:val="0"/>
+              <w:spacing w:before="0" w:line="240" w:lineRule="auto"/>
+              <w:rPr/>
+            </w:pPr>
+            <w:bookmarkStart w:colFirst="0" w:colLast="0" w:name="_sghshc4slvwt" w:id="12"/>
+            <w:bookmarkEnd w:id="12"/>
+            <w:r>
+              <w:rPr>
+                <w:rtl w:val="0"/>
+              </w:rPr>
+              <w:t xml:space="preserve">28th October, 2019</w:t>
+            </w:r>
+          </w:p>
+        </w:tc>
+      </w:tr>
+      <w:tr>
+        <w:tc>
+          <w:tcPr>
+            <w:shd w:fill="auto" w:val="clear"/>
+            <w:tcMar>
+              <w:top w:w="100.0" w:type="dxa"/>
+              <w:left w:w="100.0" w:type="dxa"/>
+              <w:bottom w:w="100.0" w:type="dxa"/>
+              <w:right w:w="100.0" w:type="dxa"/>
+            </w:tcMar>
+            <w:vAlign w:val="top"/>
+          </w:tcPr>
+          <w:p>
+            <w:pPr>
+              <w:pStyle w:val="Heading2"/>
+              <w:ind w:left="0" w:firstLine="0"/>
+              <w:rPr/>
+            </w:pPr>
+            <w:bookmarkStart w:colFirst="0" w:colLast="0" w:name="_8twndphu8dmu" w:id="20"/>
+            <w:bookmarkEnd w:id="20"/>
+            <w:r>
+              <w:rPr>
+                <w:rtl w:val="0"/>
+              </w:rPr>
+              <w:t xml:space="preserve">Documentation</w:t>
+            </w:r>
+          </w:p>
+        </w:tc>
+        <w:tc>
+          <w:tcPr>
+            <w:shd w:fill="auto" w:val="clear"/>
+            <w:tcMar>
+              <w:top w:w="100.0" w:type="dxa"/>
+              <w:left w:w="100.0" w:type="dxa"/>
+              <w:bottom w:w="100.0" w:type="dxa"/>
+              <w:right w:w="100.0" w:type="dxa"/>
+            </w:tcMar>
+            <w:vAlign w:val="top"/>
+          </w:tcPr>
+          <w:p>
+            <w:pPr>
+              <w:pStyle w:val="Heading2"/>
+              <w:widowControl w:val="0"/>
+              <w:spacing w:before="0" w:line="240" w:lineRule="auto"/>
+              <w:rPr/>
+            </w:pPr>
+            <w:bookmarkStart w:colFirst="0" w:colLast="0" w:name="_sghshc4slvwt" w:id="12"/>
+            <w:bookmarkEnd w:id="12"/>
+            <w:r>
+              <w:rPr>
+                <w:rtl w:val="0"/>
+              </w:rPr>
+              <w:t xml:space="preserve">28th October, 2019</w:t>
+            </w:r>
+          </w:p>
+        </w:tc>
+      </w:tr>
+      <w:tr>
+        <w:tc>
+          <w:tcPr>
+            <w:shd w:fill="auto" w:val="clear"/>
+            <w:tcMar>
+              <w:top w:w="100.0" w:type="dxa"/>
+              <w:left w:w="100.0" w:type="dxa"/>
+              <w:bottom w:w="100.0" w:type="dxa"/>
+              <w:right w:w="100.0" w:type="dxa"/>
+            </w:tcMar>
+            <w:vAlign w:val="top"/>
+          </w:tcPr>
+          <w:p>
+            <w:pPr>
+              <w:pStyle w:val="Heading2"/>
+              <w:ind w:left="0" w:firstLine="0"/>
+              <w:rPr/>
+            </w:pPr>
+            <w:bookmarkStart w:colFirst="0" w:colLast="0" w:name="_o6tg5qjahv6i" w:id="21"/>
+            <w:bookmarkEnd w:id="21"/>
+            <w:r>
+              <w:rPr>
+                <w:rtl w:val="0"/>
+              </w:rPr>
+              <w:t xml:space="preserve">Final commit</w:t>
+            </w:r>
+          </w:p>
+        </w:tc>
+        <w:tc>
+          <w:tcPr>
+            <w:shd w:fill="auto" w:val="clear"/>
+            <w:tcMar>
+              <w:top w:w="100.0" w:type="dxa"/>
+              <w:left w:w="100.0" w:type="dxa"/>
+              <w:bottom w:w="100.0" w:type="dxa"/>
+              <w:right w:w="100.0" w:type="dxa"/>
+            </w:tcMar>
+            <w:vAlign w:val="top"/>
+          </w:tcPr>
+          <w:p>
+            <w:pPr>
+              <w:pStyle w:val="Heading2"/>
+              <w:widowControl w:val="0"/>
+              <w:spacing w:before="0" w:line="240" w:lineRule="auto"/>
+              <w:rPr/>
+            </w:pPr>
+            <w:bookmarkStart w:colFirst="0" w:colLast="0" w:name="_sghshc4slvwt" w:id="12"/>
+            <w:bookmarkEnd w:id="12"/>
+            <w:r>
+              <w:rPr>
+                <w:rtl w:val="0"/>
+              </w:rPr>
+              <w:t xml:space="preserve">TBD depending on Project Submission deadline</w:t>
+            </w:r>
+          </w:p>
+        </w:tc>
+      </w:tr>
+    </w:tbl>
+    <w:p>
+      <w:pPr>
         <w:rPr/>
       </w:pPr>
-      <w:bookmarkStart w:colFirst="0" w:colLast="0" w:name="_lutdacxyj9qe" w:id="12"/>
-      <w:bookmarkEnd w:id="12"/>
-      <w:r>
-        <w:rPr>
-          <w:rtl w:val="0"/>
-        </w:rPr>
-        <w:t xml:space="preserve">Rough Implementation by</w:t>
-      </w:r>
-    </w:p>
-    <w:p>
-      <w:pPr>
-        <w:pStyle w:val="Heading2"/>
-        <w:numPr>
-          <w:ilvl w:val="0"/>
-          <w:numId w:val="4"/>
-        </w:numPr>
-        <w:ind w:left="720" w:hanging="360"/>
-        <w:rPr/>
-      </w:pPr>
-      <w:bookmarkStart w:colFirst="0" w:colLast="0" w:name="_fdu7ftogvbz" w:id="13"/>
-      <w:bookmarkEnd w:id="13"/>
-      <w:r>
-        <w:rPr>
-          <w:rtl w:val="0"/>
-        </w:rPr>
-        <w:t xml:space="preserve">Complete Testing Phase I by</w:t>
-      </w:r>
-    </w:p>
-    <w:p>
-      <w:pPr>
-        <w:pStyle w:val="Heading2"/>
-        <w:numPr>
-          <w:ilvl w:val="0"/>
-          <w:numId w:val="4"/>
-        </w:numPr>
-        <w:ind w:left="720" w:hanging="360"/>
-        <w:rPr/>
-      </w:pPr>
-      <w:bookmarkStart w:colFirst="0" w:colLast="0" w:name="_gke0hfvbr3p8" w:id="14"/>
-      <w:bookmarkEnd w:id="14"/>
-      <w:r>
-        <w:rPr>
-          <w:rtl w:val="0"/>
-        </w:rPr>
-        <w:t xml:space="preserve">Final Implementation by </w:t>
-      </w:r>
-    </w:p>
-    <w:p>
-      <w:pPr>
-        <w:pStyle w:val="Heading2"/>
-        <w:numPr>
-          <w:ilvl w:val="0"/>
-          <w:numId w:val="4"/>
-        </w:numPr>
-        <w:ind w:left="720" w:hanging="360"/>
-        <w:rPr/>
-      </w:pPr>
-      <w:bookmarkStart w:colFirst="0" w:colLast="0" w:name="_nrfsnsydqs1x" w:id="15"/>
-      <w:bookmarkEnd w:id="15"/>
-      <w:r>
-        <w:rPr>
-          <w:rtl w:val="0"/>
-        </w:rPr>
-        <w:t xml:space="preserve">Complete Testing Phase II by </w:t>
-      </w:r>
-    </w:p>
-    <w:p>
-      <w:pPr>
-        <w:pStyle w:val="Heading2"/>
-        <w:numPr>
-          <w:ilvl w:val="0"/>
-          <w:numId w:val="4"/>
-        </w:numPr>
-        <w:ind w:left="720" w:hanging="360"/>
-      </w:pPr>
-      <w:bookmarkStart w:colFirst="0" w:colLast="0" w:name="_6qcpmh8w82ia" w:id="16"/>
-      <w:bookmarkEnd w:id="16"/>
-      <w:r>
-        <w:rPr>
-          <w:rtl w:val="0"/>
-        </w:rPr>
-        <w:t xml:space="preserve">Fix bugs found in previous testing phases by </w:t>
-      </w:r>
-    </w:p>
-    <w:p>
-      <w:pPr>
-        <w:pStyle w:val="Heading2"/>
-        <w:numPr>
-          <w:ilvl w:val="0"/>
-          <w:numId w:val="4"/>
-        </w:numPr>
-        <w:ind w:left="720" w:hanging="360"/>
-      </w:pPr>
-      <w:bookmarkStart w:colFirst="0" w:colLast="0" w:name="_6xzkfaz8gfs5" w:id="17"/>
-      <w:bookmarkEnd w:id="17"/>
-      <w:r>
-        <w:rPr>
-          <w:rtl w:val="0"/>
-        </w:rPr>
-        <w:t xml:space="preserve">Final Testing by </w:t>
-      </w:r>
-    </w:p>
-    <w:p>
-      <w:pPr>
-        <w:pStyle w:val="Heading2"/>
-        <w:numPr>
-          <w:ilvl w:val="0"/>
-          <w:numId w:val="4"/>
-        </w:numPr>
-        <w:ind w:left="720" w:hanging="360"/>
-      </w:pPr>
-      <w:bookmarkStart w:colFirst="0" w:colLast="0" w:name="_pb01kkixx76i" w:id="18"/>
-      <w:bookmarkEnd w:id="18"/>
-      <w:r>
-        <w:rPr>
-          <w:rtl w:val="0"/>
-        </w:rPr>
-        <w:t xml:space="preserve">Documentation by</w:t>
-      </w:r>
-    </w:p>
-    <w:p>
-      <w:pPr>
-        <w:pStyle w:val="Heading2"/>
-        <w:numPr>
-          <w:ilvl w:val="0"/>
-          <w:numId w:val="4"/>
-        </w:numPr>
-        <w:ind w:left="720" w:hanging="360"/>
-      </w:pPr>
-      <w:bookmarkStart w:colFirst="0" w:colLast="0" w:name="_610tx8v2zn7z" w:id="19"/>
-      <w:bookmarkEnd w:id="19"/>
-      <w:r>
-        <w:rPr>
-          <w:rtl w:val="0"/>
-        </w:rPr>
-        <w:t xml:space="preserve">Final commit by </w:t>
-      </w:r>
       <w:r>
         <w:rPr>
           <w:rtl w:val="0"/>
@@ -1311,8 +1760,8 @@
       <w:jc w:val="right"/>
       <w:rPr/>
     </w:pPr>
-    <w:bookmarkStart w:colFirst="0" w:colLast="0" w:name="_9nvcibv3gama" w:id="20"/>
-    <w:bookmarkEnd w:id="20"/>
+    <w:bookmarkStart w:colFirst="0" w:colLast="0" w:name="_9nvcibv3gama" w:id="22"/>
+    <w:bookmarkEnd w:id="22"/>
     <w:r>
       <w:rPr>
         <w:color w:val="000000"/>
@@ -1354,12 +1803,12 @@
         <wp:inline distB="114300" distT="114300" distL="114300" distR="114300">
           <wp:extent cx="5916349" cy="104775"/>
           <wp:effectExtent b="0" l="0" r="0" t="0"/>
-          <wp:docPr descr="horizontal line" id="1" name="image1.png"/>
+          <wp:docPr descr="horizontal line" id="1" name="image2.png"/>
           <a:graphic>
             <a:graphicData uri="http://schemas.openxmlformats.org/drawingml/2006/picture">
               <pic:pic>
                 <pic:nvPicPr>
-                  <pic:cNvPr descr="horizontal line" id="0" name="image1.png"/>
+                  <pic:cNvPr descr="horizontal line" id="0" name="image2.png"/>
                   <pic:cNvPicPr preferRelativeResize="0"/>
                 </pic:nvPicPr>
                 <pic:blipFill>
@@ -1748,116 +2197,6 @@
       </w:rPr>
     </w:lvl>
   </w:abstractNum>
-  <w:abstractNum w:abstractNumId="4">
-    <w:lvl w:ilvl="0">
-      <w:start w:val="1"/>
-      <w:numFmt w:val="upperRoman"/>
-      <w:lvlText w:val="%1."/>
-      <w:lvlJc w:val="right"/>
-      <w:pPr>
-        <w:ind w:left="720" w:hanging="360"/>
-      </w:pPr>
-      <w:rPr>
-        <w:u w:val="none"/>
-      </w:rPr>
-    </w:lvl>
-    <w:lvl w:ilvl="1">
-      <w:start w:val="1"/>
-      <w:numFmt w:val="upperLetter"/>
-      <w:lvlText w:val="%2."/>
-      <w:lvlJc w:val="left"/>
-      <w:pPr>
-        <w:ind w:left="1440" w:hanging="360"/>
-      </w:pPr>
-      <w:rPr>
-        <w:u w:val="none"/>
-      </w:rPr>
-    </w:lvl>
-    <w:lvl w:ilvl="2">
-      <w:start w:val="1"/>
-      <w:numFmt w:val="decimal"/>
-      <w:lvlText w:val="%3."/>
-      <w:lvlJc w:val="left"/>
-      <w:pPr>
-        <w:ind w:left="2160" w:hanging="360"/>
-      </w:pPr>
-      <w:rPr>
-        <w:u w:val="none"/>
-      </w:rPr>
-    </w:lvl>
-    <w:lvl w:ilvl="3">
-      <w:start w:val="1"/>
-      <w:numFmt w:val="lowerLetter"/>
-      <w:lvlText w:val="%4)"/>
-      <w:lvlJc w:val="left"/>
-      <w:pPr>
-        <w:ind w:left="2880" w:hanging="360"/>
-      </w:pPr>
-      <w:rPr>
-        <w:u w:val="none"/>
-      </w:rPr>
-    </w:lvl>
-    <w:lvl w:ilvl="4">
-      <w:start w:val="1"/>
-      <w:numFmt w:val="decimal"/>
-      <w:lvlText w:val="(%5)"/>
-      <w:lvlJc w:val="left"/>
-      <w:pPr>
-        <w:ind w:left="3600" w:hanging="360"/>
-      </w:pPr>
-      <w:rPr>
-        <w:u w:val="none"/>
-      </w:rPr>
-    </w:lvl>
-    <w:lvl w:ilvl="5">
-      <w:start w:val="1"/>
-      <w:numFmt w:val="lowerLetter"/>
-      <w:lvlText w:val="(%6)"/>
-      <w:lvlJc w:val="left"/>
-      <w:pPr>
-        <w:ind w:left="4320" w:hanging="360"/>
-      </w:pPr>
-      <w:rPr>
-        <w:u w:val="none"/>
-      </w:rPr>
-    </w:lvl>
-    <w:lvl w:ilvl="6">
-      <w:start w:val="1"/>
-      <w:numFmt w:val="lowerRoman"/>
-      <w:lvlText w:val="(%7)"/>
-      <w:lvlJc w:val="right"/>
-      <w:pPr>
-        <w:ind w:left="5040" w:hanging="360"/>
-      </w:pPr>
-      <w:rPr>
-        <w:u w:val="none"/>
-      </w:rPr>
-    </w:lvl>
-    <w:lvl w:ilvl="7">
-      <w:start w:val="1"/>
-      <w:numFmt w:val="lowerLetter"/>
-      <w:lvlText w:val="(%8)"/>
-      <w:lvlJc w:val="left"/>
-      <w:pPr>
-        <w:ind w:left="5760" w:hanging="360"/>
-      </w:pPr>
-      <w:rPr>
-        <w:u w:val="none"/>
-      </w:rPr>
-    </w:lvl>
-    <w:lvl w:ilvl="8">
-      <w:start w:val="1"/>
-      <w:numFmt w:val="lowerRoman"/>
-      <w:lvlText w:val="(%9)"/>
-      <w:lvlJc w:val="right"/>
-      <w:pPr>
-        <w:ind w:left="6480" w:hanging="360"/>
-      </w:pPr>
-      <w:rPr>
-        <w:u w:val="none"/>
-      </w:rPr>
-    </w:lvl>
-  </w:abstractNum>
   <w:num w:numId="1">
     <w:abstractNumId w:val="1"/>
   </w:num>
@@ -1866,9 +2205,6 @@
   </w:num>
   <w:num w:numId="3">
     <w:abstractNumId w:val="3"/>
-  </w:num>
-  <w:num w:numId="4">
-    <w:abstractNumId w:val="4"/>
   </w:num>
 </w:numbering>
 </file>
@@ -2018,6 +2354,19 @@
       <w:sz w:val="28"/>
       <w:szCs w:val="28"/>
     </w:rPr>
+  </w:style>
+  <w:style w:type="table" w:styleId="Table1">
+    <w:basedOn w:val="TableNormal"/>
+    <w:tblPr>
+      <w:tblStyleRowBandSize w:val="1"/>
+      <w:tblStyleColBandSize w:val="1"/>
+      <w:tblCellMar>
+        <w:top w:w="100.0" w:type="dxa"/>
+        <w:left w:w="100.0" w:type="dxa"/>
+        <w:bottom w:w="100.0" w:type="dxa"/>
+        <w:right w:w="100.0" w:type="dxa"/>
+      </w:tblCellMar>
+    </w:tblPr>
   </w:style>
 </w:styles>
 </file>

</xml_diff>